<commit_message>
correction du test pour react
</commit_message>
<xml_diff>
--- a/rapport/étapes/CI-CD 2 - création application react.docx
+++ b/rapport/étapes/CI-CD 2 - création application react.docx
@@ -37,64 +37,55 @@
       </w:r>
       <w:proofErr w:type="spellEnd"/>
       <w:r>
-        <w:t xml:space="preserve">-react-app </w:t>
+        <w:t>-react-app hello-world-frontend</w:t>
+      </w:r>
+    </w:p>
+    <w:p>
+      <w:proofErr w:type="gramStart"/>
+      <w:r>
+        <w:t>j’ai</w:t>
+      </w:r>
+      <w:proofErr w:type="gramEnd"/>
+      <w:r>
+        <w:t xml:space="preserve"> tapé « y » à la question puis « Entrée »</w:t>
+      </w:r>
+    </w:p>
+    <w:p>
+      <w:proofErr w:type="gramStart"/>
+      <w:r>
+        <w:t>il</w:t>
+      </w:r>
+      <w:proofErr w:type="gramEnd"/>
+      <w:r>
+        <w:t xml:space="preserve"> a alors installé les dépendances</w:t>
+      </w:r>
+    </w:p>
+    <w:p>
+      <w:proofErr w:type="gramStart"/>
+      <w:r>
+        <w:t>puis</w:t>
+      </w:r>
+      <w:proofErr w:type="gramEnd"/>
+      <w:r>
+        <w:t xml:space="preserve"> j’ai tapé :</w:t>
+      </w:r>
+    </w:p>
+    <w:p>
+      <w:proofErr w:type="gramStart"/>
+      <w:r>
+        <w:t>cd</w:t>
+      </w:r>
+      <w:proofErr w:type="gramEnd"/>
+      <w:r>
+        <w:t xml:space="preserve"> </w:t>
       </w:r>
       <w:r>
         <w:t>hello-world-frontend</w:t>
       </w:r>
     </w:p>
     <w:p>
-      <w:proofErr w:type="gramStart"/>
-      <w:r>
-        <w:t>j’ai</w:t>
-      </w:r>
-      <w:proofErr w:type="gramEnd"/>
-      <w:r>
-        <w:t xml:space="preserve"> tapé « y » à la question puis « Entrée »</w:t>
-      </w:r>
-    </w:p>
-    <w:p>
-      <w:proofErr w:type="gramStart"/>
-      <w:r>
-        <w:t>il</w:t>
-      </w:r>
-      <w:proofErr w:type="gramEnd"/>
-      <w:r>
-        <w:t xml:space="preserve"> a alors installé les dépendances</w:t>
-      </w:r>
-    </w:p>
-    <w:p>
-      <w:proofErr w:type="gramStart"/>
-      <w:r>
-        <w:t>puis</w:t>
-      </w:r>
-      <w:proofErr w:type="gramEnd"/>
-      <w:r>
-        <w:t xml:space="preserve"> j’ai tapé :</w:t>
-      </w:r>
-    </w:p>
-    <w:p>
-      <w:proofErr w:type="gramStart"/>
-      <w:r>
-        <w:t>cd</w:t>
-      </w:r>
-      <w:proofErr w:type="gramEnd"/>
-      <w:r>
-        <w:t xml:space="preserve"> </w:t>
-      </w:r>
-      <w:r>
-        <w:t>hello-world-frontend</w:t>
-      </w:r>
-    </w:p>
-    <w:p>
-      <w:r>
-        <w:t xml:space="preserve">Puis je suis allé dans le dossier </w:t>
-      </w:r>
-      <w:r>
-        <w:t>hello-world-frontend</w:t>
-      </w:r>
-      <w:r>
-        <w:t>/src et ai remplacé l’ancien contenu du fichier « App.js » par ce contenu :</w:t>
+      <w:r>
+        <w:t>Puis je suis allé dans le dossier hello-world-frontend/src et ai remplacé l’ancien contenu du fichier « App.js » par ce contenu :</w:t>
       </w:r>
     </w:p>
     <w:p>
@@ -1033,7 +1024,9 @@
         <w:spacing w:after="0" w:line="240" w:lineRule="auto"/>
         <w:rPr>
           <w:rFonts w:ascii="Courier New" w:hAnsi="Courier New" w:cs="Courier New"/>
-          <w:color w:val="000000"/>
+          <w:b/>
+          <w:bCs/>
+          <w:color w:val="000080"/>
           <w:kern w:val="0"/>
           <w:sz w:val="20"/>
           <w:szCs w:val="20"/>
@@ -1104,6 +1097,956 @@
         <w:t>;</w:t>
       </w:r>
     </w:p>
+    <w:p>
+      <w:pPr>
+        <w:autoSpaceDE w:val="0"/>
+        <w:autoSpaceDN w:val="0"/>
+        <w:adjustRightInd w:val="0"/>
+        <w:spacing w:after="0" w:line="240" w:lineRule="auto"/>
+        <w:rPr>
+          <w:rFonts w:ascii="Courier New" w:hAnsi="Courier New" w:cs="Courier New"/>
+          <w:b/>
+          <w:bCs/>
+          <w:color w:val="000080"/>
+          <w:kern w:val="0"/>
+          <w:sz w:val="20"/>
+          <w:szCs w:val="20"/>
+          <w:highlight w:val="white"/>
+        </w:rPr>
+      </w:pPr>
+    </w:p>
+    <w:p>
+      <w:pPr>
+        <w:autoSpaceDE w:val="0"/>
+        <w:autoSpaceDN w:val="0"/>
+        <w:adjustRightInd w:val="0"/>
+        <w:spacing w:after="0" w:line="240" w:lineRule="auto"/>
+      </w:pPr>
+      <w:proofErr w:type="gramStart"/>
+      <w:r>
+        <w:t>j’ai</w:t>
+      </w:r>
+      <w:proofErr w:type="gramEnd"/>
+      <w:r>
+        <w:t xml:space="preserve"> modifié le contenu de App.test.js par :</w:t>
+      </w:r>
+    </w:p>
+    <w:p>
+      <w:pPr>
+        <w:autoSpaceDE w:val="0"/>
+        <w:autoSpaceDN w:val="0"/>
+        <w:adjustRightInd w:val="0"/>
+        <w:spacing w:after="0" w:line="240" w:lineRule="auto"/>
+        <w:rPr>
+          <w:rFonts w:ascii="Courier New" w:hAnsi="Courier New" w:cs="Courier New"/>
+          <w:b/>
+          <w:bCs/>
+          <w:color w:val="000080"/>
+          <w:kern w:val="0"/>
+          <w:sz w:val="20"/>
+          <w:szCs w:val="20"/>
+          <w:highlight w:val="white"/>
+        </w:rPr>
+      </w:pPr>
+    </w:p>
+    <w:p>
+      <w:pPr>
+        <w:autoSpaceDE w:val="0"/>
+        <w:autoSpaceDN w:val="0"/>
+        <w:adjustRightInd w:val="0"/>
+        <w:spacing w:after="0" w:line="240" w:lineRule="auto"/>
+        <w:rPr>
+          <w:rFonts w:ascii="Courier New" w:hAnsi="Courier New" w:cs="Courier New"/>
+          <w:color w:val="000000"/>
+          <w:kern w:val="0"/>
+          <w:sz w:val="20"/>
+          <w:szCs w:val="20"/>
+          <w:highlight w:val="white"/>
+        </w:rPr>
+      </w:pPr>
+      <w:proofErr w:type="gramStart"/>
+      <w:r>
+        <w:rPr>
+          <w:rFonts w:ascii="Courier New" w:hAnsi="Courier New" w:cs="Courier New"/>
+          <w:b/>
+          <w:bCs/>
+          <w:color w:val="0000FF"/>
+          <w:kern w:val="0"/>
+          <w:sz w:val="20"/>
+          <w:szCs w:val="20"/>
+          <w:highlight w:val="white"/>
+        </w:rPr>
+        <w:t>import</w:t>
+      </w:r>
+      <w:proofErr w:type="gramEnd"/>
+      <w:r>
+        <w:rPr>
+          <w:rFonts w:ascii="Courier New" w:hAnsi="Courier New" w:cs="Courier New"/>
+          <w:color w:val="000000"/>
+          <w:kern w:val="0"/>
+          <w:sz w:val="20"/>
+          <w:szCs w:val="20"/>
+          <w:highlight w:val="white"/>
+        </w:rPr>
+        <w:t xml:space="preserve"> </w:t>
+      </w:r>
+      <w:r>
+        <w:rPr>
+          <w:rFonts w:ascii="Courier New" w:hAnsi="Courier New" w:cs="Courier New"/>
+          <w:b/>
+          <w:bCs/>
+          <w:color w:val="000080"/>
+          <w:kern w:val="0"/>
+          <w:sz w:val="20"/>
+          <w:szCs w:val="20"/>
+          <w:highlight w:val="white"/>
+        </w:rPr>
+        <w:t>{</w:t>
+      </w:r>
+      <w:r>
+        <w:rPr>
+          <w:rFonts w:ascii="Courier New" w:hAnsi="Courier New" w:cs="Courier New"/>
+          <w:color w:val="000000"/>
+          <w:kern w:val="0"/>
+          <w:sz w:val="20"/>
+          <w:szCs w:val="20"/>
+          <w:highlight w:val="white"/>
+        </w:rPr>
+        <w:t xml:space="preserve"> </w:t>
+      </w:r>
+      <w:proofErr w:type="spellStart"/>
+      <w:r>
+        <w:rPr>
+          <w:rFonts w:ascii="Courier New" w:hAnsi="Courier New" w:cs="Courier New"/>
+          <w:color w:val="000000"/>
+          <w:kern w:val="0"/>
+          <w:sz w:val="20"/>
+          <w:szCs w:val="20"/>
+          <w:highlight w:val="white"/>
+        </w:rPr>
+        <w:t>render</w:t>
+      </w:r>
+      <w:proofErr w:type="spellEnd"/>
+      <w:r>
+        <w:rPr>
+          <w:rFonts w:ascii="Courier New" w:hAnsi="Courier New" w:cs="Courier New"/>
+          <w:b/>
+          <w:bCs/>
+          <w:color w:val="000080"/>
+          <w:kern w:val="0"/>
+          <w:sz w:val="20"/>
+          <w:szCs w:val="20"/>
+          <w:highlight w:val="white"/>
+        </w:rPr>
+        <w:t>,</w:t>
+      </w:r>
+      <w:r>
+        <w:rPr>
+          <w:rFonts w:ascii="Courier New" w:hAnsi="Courier New" w:cs="Courier New"/>
+          <w:color w:val="000000"/>
+          <w:kern w:val="0"/>
+          <w:sz w:val="20"/>
+          <w:szCs w:val="20"/>
+          <w:highlight w:val="white"/>
+        </w:rPr>
+        <w:t xml:space="preserve"> screen </w:t>
+      </w:r>
+      <w:r>
+        <w:rPr>
+          <w:rFonts w:ascii="Courier New" w:hAnsi="Courier New" w:cs="Courier New"/>
+          <w:b/>
+          <w:bCs/>
+          <w:color w:val="000080"/>
+          <w:kern w:val="0"/>
+          <w:sz w:val="20"/>
+          <w:szCs w:val="20"/>
+          <w:highlight w:val="white"/>
+        </w:rPr>
+        <w:t>}</w:t>
+      </w:r>
+      <w:r>
+        <w:rPr>
+          <w:rFonts w:ascii="Courier New" w:hAnsi="Courier New" w:cs="Courier New"/>
+          <w:color w:val="000000"/>
+          <w:kern w:val="0"/>
+          <w:sz w:val="20"/>
+          <w:szCs w:val="20"/>
+          <w:highlight w:val="white"/>
+        </w:rPr>
+        <w:t xml:space="preserve"> </w:t>
+      </w:r>
+      <w:proofErr w:type="spellStart"/>
+      <w:r>
+        <w:rPr>
+          <w:rFonts w:ascii="Courier New" w:hAnsi="Courier New" w:cs="Courier New"/>
+          <w:color w:val="000000"/>
+          <w:kern w:val="0"/>
+          <w:sz w:val="20"/>
+          <w:szCs w:val="20"/>
+          <w:highlight w:val="white"/>
+        </w:rPr>
+        <w:t>from</w:t>
+      </w:r>
+      <w:proofErr w:type="spellEnd"/>
+      <w:r>
+        <w:rPr>
+          <w:rFonts w:ascii="Courier New" w:hAnsi="Courier New" w:cs="Courier New"/>
+          <w:color w:val="000000"/>
+          <w:kern w:val="0"/>
+          <w:sz w:val="20"/>
+          <w:szCs w:val="20"/>
+          <w:highlight w:val="white"/>
+        </w:rPr>
+        <w:t xml:space="preserve"> </w:t>
+      </w:r>
+      <w:r>
+        <w:rPr>
+          <w:rFonts w:ascii="Courier New" w:hAnsi="Courier New" w:cs="Courier New"/>
+          <w:color w:val="808080"/>
+          <w:kern w:val="0"/>
+          <w:sz w:val="20"/>
+          <w:szCs w:val="20"/>
+          <w:highlight w:val="white"/>
+        </w:rPr>
+        <w:t>'@</w:t>
+      </w:r>
+      <w:proofErr w:type="spellStart"/>
+      <w:r>
+        <w:rPr>
+          <w:rFonts w:ascii="Courier New" w:hAnsi="Courier New" w:cs="Courier New"/>
+          <w:color w:val="808080"/>
+          <w:kern w:val="0"/>
+          <w:sz w:val="20"/>
+          <w:szCs w:val="20"/>
+          <w:highlight w:val="white"/>
+        </w:rPr>
+        <w:t>testing-library</w:t>
+      </w:r>
+      <w:proofErr w:type="spellEnd"/>
+      <w:r>
+        <w:rPr>
+          <w:rFonts w:ascii="Courier New" w:hAnsi="Courier New" w:cs="Courier New"/>
+          <w:color w:val="808080"/>
+          <w:kern w:val="0"/>
+          <w:sz w:val="20"/>
+          <w:szCs w:val="20"/>
+          <w:highlight w:val="white"/>
+        </w:rPr>
+        <w:t>/react'</w:t>
+      </w:r>
+      <w:r>
+        <w:rPr>
+          <w:rFonts w:ascii="Courier New" w:hAnsi="Courier New" w:cs="Courier New"/>
+          <w:b/>
+          <w:bCs/>
+          <w:color w:val="000080"/>
+          <w:kern w:val="0"/>
+          <w:sz w:val="20"/>
+          <w:szCs w:val="20"/>
+          <w:highlight w:val="white"/>
+        </w:rPr>
+        <w:t>;</w:t>
+      </w:r>
+    </w:p>
+    <w:p>
+      <w:pPr>
+        <w:autoSpaceDE w:val="0"/>
+        <w:autoSpaceDN w:val="0"/>
+        <w:adjustRightInd w:val="0"/>
+        <w:spacing w:after="0" w:line="240" w:lineRule="auto"/>
+        <w:rPr>
+          <w:rFonts w:ascii="Courier New" w:hAnsi="Courier New" w:cs="Courier New"/>
+          <w:color w:val="000000"/>
+          <w:kern w:val="0"/>
+          <w:sz w:val="20"/>
+          <w:szCs w:val="20"/>
+          <w:highlight w:val="white"/>
+        </w:rPr>
+      </w:pPr>
+      <w:proofErr w:type="gramStart"/>
+      <w:r>
+        <w:rPr>
+          <w:rFonts w:ascii="Courier New" w:hAnsi="Courier New" w:cs="Courier New"/>
+          <w:b/>
+          <w:bCs/>
+          <w:color w:val="0000FF"/>
+          <w:kern w:val="0"/>
+          <w:sz w:val="20"/>
+          <w:szCs w:val="20"/>
+          <w:highlight w:val="white"/>
+        </w:rPr>
+        <w:t>import</w:t>
+      </w:r>
+      <w:proofErr w:type="gramEnd"/>
+      <w:r>
+        <w:rPr>
+          <w:rFonts w:ascii="Courier New" w:hAnsi="Courier New" w:cs="Courier New"/>
+          <w:color w:val="000000"/>
+          <w:kern w:val="0"/>
+          <w:sz w:val="20"/>
+          <w:szCs w:val="20"/>
+          <w:highlight w:val="white"/>
+        </w:rPr>
+        <w:t xml:space="preserve"> App </w:t>
+      </w:r>
+      <w:proofErr w:type="spellStart"/>
+      <w:r>
+        <w:rPr>
+          <w:rFonts w:ascii="Courier New" w:hAnsi="Courier New" w:cs="Courier New"/>
+          <w:color w:val="000000"/>
+          <w:kern w:val="0"/>
+          <w:sz w:val="20"/>
+          <w:szCs w:val="20"/>
+          <w:highlight w:val="white"/>
+        </w:rPr>
+        <w:t>from</w:t>
+      </w:r>
+      <w:proofErr w:type="spellEnd"/>
+      <w:r>
+        <w:rPr>
+          <w:rFonts w:ascii="Courier New" w:hAnsi="Courier New" w:cs="Courier New"/>
+          <w:color w:val="000000"/>
+          <w:kern w:val="0"/>
+          <w:sz w:val="20"/>
+          <w:szCs w:val="20"/>
+          <w:highlight w:val="white"/>
+        </w:rPr>
+        <w:t xml:space="preserve"> </w:t>
+      </w:r>
+      <w:r>
+        <w:rPr>
+          <w:rFonts w:ascii="Courier New" w:hAnsi="Courier New" w:cs="Courier New"/>
+          <w:color w:val="808080"/>
+          <w:kern w:val="0"/>
+          <w:sz w:val="20"/>
+          <w:szCs w:val="20"/>
+          <w:highlight w:val="white"/>
+        </w:rPr>
+        <w:t>'./App'</w:t>
+      </w:r>
+      <w:r>
+        <w:rPr>
+          <w:rFonts w:ascii="Courier New" w:hAnsi="Courier New" w:cs="Courier New"/>
+          <w:b/>
+          <w:bCs/>
+          <w:color w:val="000080"/>
+          <w:kern w:val="0"/>
+          <w:sz w:val="20"/>
+          <w:szCs w:val="20"/>
+          <w:highlight w:val="white"/>
+        </w:rPr>
+        <w:t>;</w:t>
+      </w:r>
+    </w:p>
+    <w:p>
+      <w:pPr>
+        <w:autoSpaceDE w:val="0"/>
+        <w:autoSpaceDN w:val="0"/>
+        <w:adjustRightInd w:val="0"/>
+        <w:spacing w:after="0" w:line="240" w:lineRule="auto"/>
+        <w:rPr>
+          <w:rFonts w:ascii="Courier New" w:hAnsi="Courier New" w:cs="Courier New"/>
+          <w:color w:val="000000"/>
+          <w:kern w:val="0"/>
+          <w:sz w:val="20"/>
+          <w:szCs w:val="20"/>
+          <w:highlight w:val="white"/>
+        </w:rPr>
+      </w:pPr>
+    </w:p>
+    <w:p>
+      <w:pPr>
+        <w:autoSpaceDE w:val="0"/>
+        <w:autoSpaceDN w:val="0"/>
+        <w:adjustRightInd w:val="0"/>
+        <w:spacing w:after="0" w:line="240" w:lineRule="auto"/>
+        <w:rPr>
+          <w:rFonts w:ascii="Courier New" w:hAnsi="Courier New" w:cs="Courier New"/>
+          <w:color w:val="000000"/>
+          <w:kern w:val="0"/>
+          <w:sz w:val="20"/>
+          <w:szCs w:val="20"/>
+          <w:highlight w:val="white"/>
+        </w:rPr>
+      </w:pPr>
+      <w:proofErr w:type="gramStart"/>
+      <w:r>
+        <w:rPr>
+          <w:rFonts w:ascii="Courier New" w:hAnsi="Courier New" w:cs="Courier New"/>
+          <w:color w:val="000000"/>
+          <w:kern w:val="0"/>
+          <w:sz w:val="20"/>
+          <w:szCs w:val="20"/>
+          <w:highlight w:val="white"/>
+        </w:rPr>
+        <w:t>test</w:t>
+      </w:r>
+      <w:r>
+        <w:rPr>
+          <w:rFonts w:ascii="Courier New" w:hAnsi="Courier New" w:cs="Courier New"/>
+          <w:b/>
+          <w:bCs/>
+          <w:color w:val="000080"/>
+          <w:kern w:val="0"/>
+          <w:sz w:val="20"/>
+          <w:szCs w:val="20"/>
+          <w:highlight w:val="white"/>
+        </w:rPr>
+        <w:t>(</w:t>
+      </w:r>
+      <w:proofErr w:type="gramEnd"/>
+      <w:r>
+        <w:rPr>
+          <w:rFonts w:ascii="Courier New" w:hAnsi="Courier New" w:cs="Courier New"/>
+          <w:color w:val="808080"/>
+          <w:kern w:val="0"/>
+          <w:sz w:val="20"/>
+          <w:szCs w:val="20"/>
+          <w:highlight w:val="white"/>
+        </w:rPr>
+        <w:t>'</w:t>
+      </w:r>
+      <w:proofErr w:type="spellStart"/>
+      <w:r>
+        <w:rPr>
+          <w:rFonts w:ascii="Courier New" w:hAnsi="Courier New" w:cs="Courier New"/>
+          <w:color w:val="808080"/>
+          <w:kern w:val="0"/>
+          <w:sz w:val="20"/>
+          <w:szCs w:val="20"/>
+          <w:highlight w:val="white"/>
+        </w:rPr>
+        <w:t>renders</w:t>
+      </w:r>
+      <w:proofErr w:type="spellEnd"/>
+      <w:r>
+        <w:rPr>
+          <w:rFonts w:ascii="Courier New" w:hAnsi="Courier New" w:cs="Courier New"/>
+          <w:color w:val="808080"/>
+          <w:kern w:val="0"/>
+          <w:sz w:val="20"/>
+          <w:szCs w:val="20"/>
+          <w:highlight w:val="white"/>
+        </w:rPr>
+        <w:t xml:space="preserve"> hello world </w:t>
+      </w:r>
+      <w:proofErr w:type="spellStart"/>
+      <w:r>
+        <w:rPr>
+          <w:rFonts w:ascii="Courier New" w:hAnsi="Courier New" w:cs="Courier New"/>
+          <w:color w:val="808080"/>
+          <w:kern w:val="0"/>
+          <w:sz w:val="20"/>
+          <w:szCs w:val="20"/>
+          <w:highlight w:val="white"/>
+        </w:rPr>
+        <w:t>text</w:t>
+      </w:r>
+      <w:proofErr w:type="spellEnd"/>
+      <w:r>
+        <w:rPr>
+          <w:rFonts w:ascii="Courier New" w:hAnsi="Courier New" w:cs="Courier New"/>
+          <w:color w:val="808080"/>
+          <w:kern w:val="0"/>
+          <w:sz w:val="20"/>
+          <w:szCs w:val="20"/>
+          <w:highlight w:val="white"/>
+        </w:rPr>
+        <w:t>'</w:t>
+      </w:r>
+      <w:r>
+        <w:rPr>
+          <w:rFonts w:ascii="Courier New" w:hAnsi="Courier New" w:cs="Courier New"/>
+          <w:b/>
+          <w:bCs/>
+          <w:color w:val="000080"/>
+          <w:kern w:val="0"/>
+          <w:sz w:val="20"/>
+          <w:szCs w:val="20"/>
+          <w:highlight w:val="white"/>
+        </w:rPr>
+        <w:t>,</w:t>
+      </w:r>
+      <w:r>
+        <w:rPr>
+          <w:rFonts w:ascii="Courier New" w:hAnsi="Courier New" w:cs="Courier New"/>
+          <w:color w:val="000000"/>
+          <w:kern w:val="0"/>
+          <w:sz w:val="20"/>
+          <w:szCs w:val="20"/>
+          <w:highlight w:val="white"/>
+        </w:rPr>
+        <w:t xml:space="preserve"> </w:t>
+      </w:r>
+      <w:r>
+        <w:rPr>
+          <w:rFonts w:ascii="Courier New" w:hAnsi="Courier New" w:cs="Courier New"/>
+          <w:b/>
+          <w:bCs/>
+          <w:color w:val="000080"/>
+          <w:kern w:val="0"/>
+          <w:sz w:val="20"/>
+          <w:szCs w:val="20"/>
+          <w:highlight w:val="white"/>
+        </w:rPr>
+        <w:t>()</w:t>
+      </w:r>
+      <w:r>
+        <w:rPr>
+          <w:rFonts w:ascii="Courier New" w:hAnsi="Courier New" w:cs="Courier New"/>
+          <w:color w:val="000000"/>
+          <w:kern w:val="0"/>
+          <w:sz w:val="20"/>
+          <w:szCs w:val="20"/>
+          <w:highlight w:val="white"/>
+        </w:rPr>
+        <w:t xml:space="preserve"> </w:t>
+      </w:r>
+      <w:r>
+        <w:rPr>
+          <w:rFonts w:ascii="Courier New" w:hAnsi="Courier New" w:cs="Courier New"/>
+          <w:b/>
+          <w:bCs/>
+          <w:color w:val="000080"/>
+          <w:kern w:val="0"/>
+          <w:sz w:val="20"/>
+          <w:szCs w:val="20"/>
+          <w:highlight w:val="white"/>
+        </w:rPr>
+        <w:t>=&gt;</w:t>
+      </w:r>
+      <w:r>
+        <w:rPr>
+          <w:rFonts w:ascii="Courier New" w:hAnsi="Courier New" w:cs="Courier New"/>
+          <w:color w:val="000000"/>
+          <w:kern w:val="0"/>
+          <w:sz w:val="20"/>
+          <w:szCs w:val="20"/>
+          <w:highlight w:val="white"/>
+        </w:rPr>
+        <w:t xml:space="preserve"> </w:t>
+      </w:r>
+      <w:r>
+        <w:rPr>
+          <w:rFonts w:ascii="Courier New" w:hAnsi="Courier New" w:cs="Courier New"/>
+          <w:b/>
+          <w:bCs/>
+          <w:color w:val="000080"/>
+          <w:kern w:val="0"/>
+          <w:sz w:val="20"/>
+          <w:szCs w:val="20"/>
+          <w:highlight w:val="white"/>
+        </w:rPr>
+        <w:t>{</w:t>
+      </w:r>
+    </w:p>
+    <w:p>
+      <w:pPr>
+        <w:autoSpaceDE w:val="0"/>
+        <w:autoSpaceDN w:val="0"/>
+        <w:adjustRightInd w:val="0"/>
+        <w:spacing w:after="0" w:line="240" w:lineRule="auto"/>
+        <w:rPr>
+          <w:rFonts w:ascii="Courier New" w:hAnsi="Courier New" w:cs="Courier New"/>
+          <w:color w:val="000000"/>
+          <w:kern w:val="0"/>
+          <w:sz w:val="20"/>
+          <w:szCs w:val="20"/>
+          <w:highlight w:val="white"/>
+        </w:rPr>
+      </w:pPr>
+      <w:r>
+        <w:rPr>
+          <w:rFonts w:ascii="Courier New" w:hAnsi="Courier New" w:cs="Courier New"/>
+          <w:color w:val="000000"/>
+          <w:kern w:val="0"/>
+          <w:sz w:val="20"/>
+          <w:szCs w:val="20"/>
+          <w:highlight w:val="white"/>
+        </w:rPr>
+        <w:t xml:space="preserve">  </w:t>
+      </w:r>
+      <w:proofErr w:type="spellStart"/>
+      <w:proofErr w:type="gramStart"/>
+      <w:r>
+        <w:rPr>
+          <w:rFonts w:ascii="Courier New" w:hAnsi="Courier New" w:cs="Courier New"/>
+          <w:color w:val="000000"/>
+          <w:kern w:val="0"/>
+          <w:sz w:val="20"/>
+          <w:szCs w:val="20"/>
+          <w:highlight w:val="white"/>
+        </w:rPr>
+        <w:t>render</w:t>
+      </w:r>
+      <w:proofErr w:type="spellEnd"/>
+      <w:r>
+        <w:rPr>
+          <w:rFonts w:ascii="Courier New" w:hAnsi="Courier New" w:cs="Courier New"/>
+          <w:b/>
+          <w:bCs/>
+          <w:color w:val="000080"/>
+          <w:kern w:val="0"/>
+          <w:sz w:val="20"/>
+          <w:szCs w:val="20"/>
+          <w:highlight w:val="white"/>
+        </w:rPr>
+        <w:t>(</w:t>
+      </w:r>
+      <w:proofErr w:type="gramEnd"/>
+      <w:r>
+        <w:rPr>
+          <w:rFonts w:ascii="Courier New" w:hAnsi="Courier New" w:cs="Courier New"/>
+          <w:b/>
+          <w:bCs/>
+          <w:color w:val="000080"/>
+          <w:kern w:val="0"/>
+          <w:sz w:val="20"/>
+          <w:szCs w:val="20"/>
+          <w:highlight w:val="white"/>
+        </w:rPr>
+        <w:t>&lt;</w:t>
+      </w:r>
+      <w:r>
+        <w:rPr>
+          <w:rFonts w:ascii="Courier New" w:hAnsi="Courier New" w:cs="Courier New"/>
+          <w:color w:val="000000"/>
+          <w:kern w:val="0"/>
+          <w:sz w:val="20"/>
+          <w:szCs w:val="20"/>
+          <w:highlight w:val="white"/>
+        </w:rPr>
+        <w:t xml:space="preserve">App </w:t>
+      </w:r>
+      <w:r>
+        <w:rPr>
+          <w:rFonts w:ascii="Courier New" w:hAnsi="Courier New" w:cs="Courier New"/>
+          <w:b/>
+          <w:bCs/>
+          <w:color w:val="000080"/>
+          <w:kern w:val="0"/>
+          <w:sz w:val="20"/>
+          <w:szCs w:val="20"/>
+          <w:highlight w:val="white"/>
+        </w:rPr>
+        <w:t>/&gt;);</w:t>
+      </w:r>
+    </w:p>
+    <w:p>
+      <w:pPr>
+        <w:autoSpaceDE w:val="0"/>
+        <w:autoSpaceDN w:val="0"/>
+        <w:adjustRightInd w:val="0"/>
+        <w:spacing w:after="0" w:line="240" w:lineRule="auto"/>
+        <w:rPr>
+          <w:rFonts w:ascii="Courier New" w:hAnsi="Courier New" w:cs="Courier New"/>
+          <w:color w:val="000000"/>
+          <w:kern w:val="0"/>
+          <w:sz w:val="20"/>
+          <w:szCs w:val="20"/>
+          <w:highlight w:val="white"/>
+        </w:rPr>
+      </w:pPr>
+      <w:r>
+        <w:rPr>
+          <w:rFonts w:ascii="Courier New" w:hAnsi="Courier New" w:cs="Courier New"/>
+          <w:color w:val="000000"/>
+          <w:kern w:val="0"/>
+          <w:sz w:val="20"/>
+          <w:szCs w:val="20"/>
+          <w:highlight w:val="white"/>
+        </w:rPr>
+        <w:t xml:space="preserve">  </w:t>
+      </w:r>
+      <w:proofErr w:type="spellStart"/>
+      <w:proofErr w:type="gramStart"/>
+      <w:r>
+        <w:rPr>
+          <w:rFonts w:ascii="Courier New" w:hAnsi="Courier New" w:cs="Courier New"/>
+          <w:b/>
+          <w:bCs/>
+          <w:color w:val="0000FF"/>
+          <w:kern w:val="0"/>
+          <w:sz w:val="20"/>
+          <w:szCs w:val="20"/>
+          <w:highlight w:val="white"/>
+        </w:rPr>
+        <w:t>const</w:t>
+      </w:r>
+      <w:proofErr w:type="spellEnd"/>
+      <w:proofErr w:type="gramEnd"/>
+      <w:r>
+        <w:rPr>
+          <w:rFonts w:ascii="Courier New" w:hAnsi="Courier New" w:cs="Courier New"/>
+          <w:color w:val="000000"/>
+          <w:kern w:val="0"/>
+          <w:sz w:val="20"/>
+          <w:szCs w:val="20"/>
+          <w:highlight w:val="white"/>
+        </w:rPr>
+        <w:t xml:space="preserve"> </w:t>
+      </w:r>
+      <w:proofErr w:type="spellStart"/>
+      <w:r>
+        <w:rPr>
+          <w:rFonts w:ascii="Courier New" w:hAnsi="Courier New" w:cs="Courier New"/>
+          <w:color w:val="000000"/>
+          <w:kern w:val="0"/>
+          <w:sz w:val="20"/>
+          <w:szCs w:val="20"/>
+          <w:highlight w:val="white"/>
+        </w:rPr>
+        <w:t>linkElement</w:t>
+      </w:r>
+      <w:proofErr w:type="spellEnd"/>
+      <w:r>
+        <w:rPr>
+          <w:rFonts w:ascii="Courier New" w:hAnsi="Courier New" w:cs="Courier New"/>
+          <w:color w:val="000000"/>
+          <w:kern w:val="0"/>
+          <w:sz w:val="20"/>
+          <w:szCs w:val="20"/>
+          <w:highlight w:val="white"/>
+        </w:rPr>
+        <w:t xml:space="preserve"> </w:t>
+      </w:r>
+      <w:r>
+        <w:rPr>
+          <w:rFonts w:ascii="Courier New" w:hAnsi="Courier New" w:cs="Courier New"/>
+          <w:b/>
+          <w:bCs/>
+          <w:color w:val="000080"/>
+          <w:kern w:val="0"/>
+          <w:sz w:val="20"/>
+          <w:szCs w:val="20"/>
+          <w:highlight w:val="white"/>
+        </w:rPr>
+        <w:t>=</w:t>
+      </w:r>
+      <w:r>
+        <w:rPr>
+          <w:rFonts w:ascii="Courier New" w:hAnsi="Courier New" w:cs="Courier New"/>
+          <w:color w:val="000000"/>
+          <w:kern w:val="0"/>
+          <w:sz w:val="20"/>
+          <w:szCs w:val="20"/>
+          <w:highlight w:val="white"/>
+        </w:rPr>
+        <w:t xml:space="preserve"> </w:t>
+      </w:r>
+      <w:proofErr w:type="spellStart"/>
+      <w:r>
+        <w:rPr>
+          <w:rFonts w:ascii="Courier New" w:hAnsi="Courier New" w:cs="Courier New"/>
+          <w:color w:val="000000"/>
+          <w:kern w:val="0"/>
+          <w:sz w:val="20"/>
+          <w:szCs w:val="20"/>
+          <w:highlight w:val="white"/>
+        </w:rPr>
+        <w:t>screen</w:t>
+      </w:r>
+      <w:r>
+        <w:rPr>
+          <w:rFonts w:ascii="Courier New" w:hAnsi="Courier New" w:cs="Courier New"/>
+          <w:b/>
+          <w:bCs/>
+          <w:color w:val="000080"/>
+          <w:kern w:val="0"/>
+          <w:sz w:val="20"/>
+          <w:szCs w:val="20"/>
+          <w:highlight w:val="white"/>
+        </w:rPr>
+        <w:t>.</w:t>
+      </w:r>
+      <w:r>
+        <w:rPr>
+          <w:rFonts w:ascii="Courier New" w:hAnsi="Courier New" w:cs="Courier New"/>
+          <w:color w:val="000000"/>
+          <w:kern w:val="0"/>
+          <w:sz w:val="20"/>
+          <w:szCs w:val="20"/>
+          <w:highlight w:val="white"/>
+        </w:rPr>
+        <w:t>getByText</w:t>
+      </w:r>
+      <w:proofErr w:type="spellEnd"/>
+      <w:r>
+        <w:rPr>
+          <w:rFonts w:ascii="Courier New" w:hAnsi="Courier New" w:cs="Courier New"/>
+          <w:b/>
+          <w:bCs/>
+          <w:color w:val="000080"/>
+          <w:kern w:val="0"/>
+          <w:sz w:val="20"/>
+          <w:szCs w:val="20"/>
+          <w:highlight w:val="white"/>
+        </w:rPr>
+        <w:t>(</w:t>
+      </w:r>
+      <w:r>
+        <w:rPr>
+          <w:rFonts w:ascii="Courier New" w:hAnsi="Courier New" w:cs="Courier New"/>
+          <w:b/>
+          <w:bCs/>
+          <w:color w:val="000000"/>
+          <w:kern w:val="0"/>
+          <w:sz w:val="20"/>
+          <w:szCs w:val="20"/>
+          <w:highlight w:val="white"/>
+        </w:rPr>
+        <w:t>/hello world/i</w:t>
+      </w:r>
+      <w:r>
+        <w:rPr>
+          <w:rFonts w:ascii="Courier New" w:hAnsi="Courier New" w:cs="Courier New"/>
+          <w:b/>
+          <w:bCs/>
+          <w:color w:val="000080"/>
+          <w:kern w:val="0"/>
+          <w:sz w:val="20"/>
+          <w:szCs w:val="20"/>
+          <w:highlight w:val="white"/>
+        </w:rPr>
+        <w:t>);</w:t>
+      </w:r>
+    </w:p>
+    <w:p>
+      <w:pPr>
+        <w:autoSpaceDE w:val="0"/>
+        <w:autoSpaceDN w:val="0"/>
+        <w:adjustRightInd w:val="0"/>
+        <w:spacing w:after="0" w:line="240" w:lineRule="auto"/>
+        <w:rPr>
+          <w:rFonts w:ascii="Courier New" w:hAnsi="Courier New" w:cs="Courier New"/>
+          <w:color w:val="000000"/>
+          <w:kern w:val="0"/>
+          <w:sz w:val="20"/>
+          <w:szCs w:val="20"/>
+          <w:highlight w:val="white"/>
+        </w:rPr>
+      </w:pPr>
+      <w:r>
+        <w:rPr>
+          <w:rFonts w:ascii="Courier New" w:hAnsi="Courier New" w:cs="Courier New"/>
+          <w:color w:val="000000"/>
+          <w:kern w:val="0"/>
+          <w:sz w:val="20"/>
+          <w:szCs w:val="20"/>
+          <w:highlight w:val="white"/>
+        </w:rPr>
+        <w:t xml:space="preserve">  </w:t>
+      </w:r>
+      <w:proofErr w:type="spellStart"/>
+      <w:proofErr w:type="gramStart"/>
+      <w:r>
+        <w:rPr>
+          <w:rFonts w:ascii="Courier New" w:hAnsi="Courier New" w:cs="Courier New"/>
+          <w:color w:val="000000"/>
+          <w:kern w:val="0"/>
+          <w:sz w:val="20"/>
+          <w:szCs w:val="20"/>
+          <w:highlight w:val="white"/>
+        </w:rPr>
+        <w:t>expect</w:t>
+      </w:r>
+      <w:proofErr w:type="spellEnd"/>
+      <w:proofErr w:type="gramEnd"/>
+      <w:r>
+        <w:rPr>
+          <w:rFonts w:ascii="Courier New" w:hAnsi="Courier New" w:cs="Courier New"/>
+          <w:b/>
+          <w:bCs/>
+          <w:color w:val="000080"/>
+          <w:kern w:val="0"/>
+          <w:sz w:val="20"/>
+          <w:szCs w:val="20"/>
+          <w:highlight w:val="white"/>
+        </w:rPr>
+        <w:t>(</w:t>
+      </w:r>
+      <w:proofErr w:type="spellStart"/>
+      <w:r>
+        <w:rPr>
+          <w:rFonts w:ascii="Courier New" w:hAnsi="Courier New" w:cs="Courier New"/>
+          <w:color w:val="000000"/>
+          <w:kern w:val="0"/>
+          <w:sz w:val="20"/>
+          <w:szCs w:val="20"/>
+          <w:highlight w:val="white"/>
+        </w:rPr>
+        <w:t>linkElement</w:t>
+      </w:r>
+      <w:proofErr w:type="spellEnd"/>
+      <w:r>
+        <w:rPr>
+          <w:rFonts w:ascii="Courier New" w:hAnsi="Courier New" w:cs="Courier New"/>
+          <w:b/>
+          <w:bCs/>
+          <w:color w:val="000080"/>
+          <w:kern w:val="0"/>
+          <w:sz w:val="20"/>
+          <w:szCs w:val="20"/>
+          <w:highlight w:val="white"/>
+        </w:rPr>
+        <w:t>).</w:t>
+      </w:r>
+      <w:proofErr w:type="spellStart"/>
+      <w:r>
+        <w:rPr>
+          <w:rFonts w:ascii="Courier New" w:hAnsi="Courier New" w:cs="Courier New"/>
+          <w:color w:val="000000"/>
+          <w:kern w:val="0"/>
+          <w:sz w:val="20"/>
+          <w:szCs w:val="20"/>
+          <w:highlight w:val="white"/>
+        </w:rPr>
+        <w:t>toBeInTheDocument</w:t>
+      </w:r>
+      <w:proofErr w:type="spellEnd"/>
+      <w:r>
+        <w:rPr>
+          <w:rFonts w:ascii="Courier New" w:hAnsi="Courier New" w:cs="Courier New"/>
+          <w:b/>
+          <w:bCs/>
+          <w:color w:val="000080"/>
+          <w:kern w:val="0"/>
+          <w:sz w:val="20"/>
+          <w:szCs w:val="20"/>
+          <w:highlight w:val="white"/>
+        </w:rPr>
+        <w:t>();</w:t>
+      </w:r>
+    </w:p>
+    <w:p>
+      <w:pPr>
+        <w:autoSpaceDE w:val="0"/>
+        <w:autoSpaceDN w:val="0"/>
+        <w:adjustRightInd w:val="0"/>
+        <w:spacing w:after="0" w:line="240" w:lineRule="auto"/>
+        <w:rPr>
+          <w:rFonts w:ascii="Courier New" w:hAnsi="Courier New" w:cs="Courier New"/>
+          <w:color w:val="000000"/>
+          <w:kern w:val="0"/>
+          <w:sz w:val="20"/>
+          <w:szCs w:val="20"/>
+          <w:highlight w:val="white"/>
+        </w:rPr>
+      </w:pPr>
+      <w:r>
+        <w:rPr>
+          <w:rFonts w:ascii="Courier New" w:hAnsi="Courier New" w:cs="Courier New"/>
+          <w:b/>
+          <w:bCs/>
+          <w:color w:val="000080"/>
+          <w:kern w:val="0"/>
+          <w:sz w:val="20"/>
+          <w:szCs w:val="20"/>
+          <w:highlight w:val="white"/>
+        </w:rPr>
+        <w:t>});</w:t>
+      </w:r>
+    </w:p>
     <w:p/>
     <w:p>
       <w:proofErr w:type="gramStart"/>
@@ -1166,10 +2109,7 @@
       </w:r>
       <w:proofErr w:type="spellEnd"/>
       <w:r>
-        <w:t xml:space="preserve"> </w:t>
-      </w:r>
-      <w:r>
-        <w:t>dev</w:t>
+        <w:t xml:space="preserve"> dev</w:t>
       </w:r>
     </w:p>
     <w:p>
@@ -1187,18 +2127,13 @@
       </w:r>
       <w:proofErr w:type="spellEnd"/>
       <w:r>
-        <w:t>/workflows » à l’intérieur du dossier « </w:t>
-      </w:r>
-      <w:r>
-        <w:t>hello-world-frontend</w:t>
-      </w:r>
-      <w:r>
-        <w:t> »</w:t>
+        <w:t>/workflows » à l’intérieur du dossier « hello-world-frontend »</w:t>
       </w:r>
     </w:p>
     <w:p/>
     <w:p>
       <w:r>
+        <w:lastRenderedPageBreak/>
         <w:t>…/…</w:t>
       </w:r>
     </w:p>
@@ -1209,7 +2144,6 @@
     <w:p>
       <w:proofErr w:type="gramStart"/>
       <w:r>
-        <w:lastRenderedPageBreak/>
         <w:t>j’y</w:t>
       </w:r>
       <w:proofErr w:type="gramEnd"/>

</xml_diff>